<commit_message>
commit bao cao and delete decuong.doc
</commit_message>
<xml_diff>
--- a/De cuong.docx
+++ b/De cuong.docx
@@ -3,8 +3,1430 @@
 <w:document xmlns:wpc="http://schemas.microsoft.com/office/word/2010/wordprocessingCanvas" xmlns:mc="http://schemas.openxmlformats.org/markup-compatibility/2006" xmlns:o="urn:schemas-microsoft-com:office:office" xmlns:r="http://schemas.openxmlformats.org/officeDocument/2006/relationships" xmlns:m="http://schemas.openxmlformats.org/officeDocument/2006/math" xmlns:v="urn:schemas-microsoft-com:vml" xmlns:wp14="http://schemas.microsoft.com/office/word/2010/wordprocessingDrawing" xmlns:wp="http://schemas.openxmlformats.org/drawingml/2006/wordprocessingDrawing" xmlns:w10="urn:schemas-microsoft-com:office:word" xmlns:w="http://schemas.openxmlformats.org/wordprocessingml/2006/main" xmlns:w14="http://schemas.microsoft.com/office/word/2010/wordml" xmlns:w15="http://schemas.microsoft.com/office/word/2012/wordml" xmlns:wpg="http://schemas.microsoft.com/office/word/2010/wordprocessingGroup" xmlns:wpi="http://schemas.microsoft.com/office/word/2010/wordprocessingInk" xmlns:wne="http://schemas.microsoft.com/office/word/2006/wordml" xmlns:wps="http://schemas.microsoft.com/office/word/2010/wordprocessingShape" mc:Ignorable="w14 w15 wp14">
   <w:body>
     <w:p>
-      <w:proofErr w:type="spellStart"/>
-      <w:r>
+      <w:pPr>
+        <w:widowControl w:val="0"/>
+        <w:spacing w:line="288" w:lineRule="auto"/>
+        <w:jc w:val="center"/>
+        <w:rPr>
+          <w:rFonts w:ascii=".VnTimeH" w:hAnsi=".VnTimeH"/>
+          <w:sz w:val="32"/>
+          <w:szCs w:val="32"/>
+        </w:rPr>
+      </w:pPr>
+      <w:r>
+        <w:rPr>
+          <w:rFonts w:ascii=".VnTimeH" w:hAnsi=".VnTimeH"/>
+          <w:noProof/>
+          <w:sz w:val="20"/>
+        </w:rPr>
+        <mc:AlternateContent>
+          <mc:Choice Requires="wps">
+            <w:drawing>
+              <wp:anchor distT="0" distB="0" distL="114300" distR="114300" simplePos="0" relativeHeight="251659264" behindDoc="1" locked="0" layoutInCell="1" allowOverlap="1">
+                <wp:simplePos x="0" y="0"/>
+                <wp:positionH relativeFrom="margin">
+                  <wp:align>right</wp:align>
+                </wp:positionH>
+                <wp:positionV relativeFrom="paragraph">
+                  <wp:posOffset>-1933</wp:posOffset>
+                </wp:positionV>
+                <wp:extent cx="5740842" cy="9048585"/>
+                <wp:effectExtent l="0" t="0" r="12700" b="19685"/>
+                <wp:wrapNone/>
+                <wp:docPr id="1" name="Text Box 1"/>
+                <wp:cNvGraphicFramePr>
+                  <a:graphicFrameLocks xmlns:a="http://schemas.openxmlformats.org/drawingml/2006/main"/>
+                </wp:cNvGraphicFramePr>
+                <a:graphic xmlns:a="http://schemas.openxmlformats.org/drawingml/2006/main">
+                  <a:graphicData uri="http://schemas.microsoft.com/office/word/2010/wordprocessingShape">
+                    <wps:wsp>
+                      <wps:cNvSpPr txBox="1">
+                        <a:spLocks noChangeArrowheads="1"/>
+                      </wps:cNvSpPr>
+                      <wps:spPr bwMode="auto">
+                        <a:xfrm>
+                          <a:off x="0" y="0"/>
+                          <a:ext cx="5740842" cy="9048585"/>
+                        </a:xfrm>
+                        <a:prstGeom prst="rect">
+                          <a:avLst/>
+                        </a:prstGeom>
+                        <a:solidFill>
+                          <a:srgbClr val="FFFFFF"/>
+                        </a:solidFill>
+                        <a:ln w="12700">
+                          <a:solidFill>
+                            <a:srgbClr val="000000"/>
+                          </a:solidFill>
+                          <a:miter lim="800000"/>
+                          <a:headEnd/>
+                          <a:tailEnd/>
+                        </a:ln>
+                      </wps:spPr>
+                      <wps:txbx>
+                        <w:txbxContent>
+                          <w:p/>
+                          <w:p/>
+                          <w:p/>
+                          <w:p/>
+                          <w:p/>
+                          <w:p/>
+                          <w:p>
+                            <w:r>
+                              <w:tab/>
+                            </w:r>
+                          </w:p>
+                          <w:p>
+                            <w:r>
+                              <w:tab/>
+                            </w:r>
+                            <w:r>
+                              <w:tab/>
+                            </w:r>
+                            <w:r>
+                              <w:tab/>
+                            </w:r>
+                            <w:r>
+                              <w:tab/>
+                            </w:r>
+                            <w:r>
+                              <w:tab/>
+                            </w:r>
+                          </w:p>
+                          <w:p/>
+                          <w:p/>
+                          <w:p/>
+                          <w:p/>
+                          <w:p/>
+                          <w:p/>
+                          <w:p/>
+                          <w:p/>
+                          <w:p/>
+                          <w:p/>
+                          <w:p/>
+                          <w:p/>
+                          <w:p/>
+                          <w:p/>
+                          <w:p/>
+                          <w:p/>
+                          <w:p/>
+                          <w:p/>
+                          <w:p/>
+                          <w:p/>
+                          <w:p>
+                            <w:pPr>
+                              <w:jc w:val="center"/>
+                            </w:pPr>
+                          </w:p>
+                          <w:p/>
+                          <w:p/>
+                          <w:p/>
+                          <w:p/>
+                          <w:p/>
+                          <w:p/>
+                          <w:p/>
+                          <w:p/>
+                          <w:p/>
+                          <w:p/>
+                          <w:p/>
+                          <w:p/>
+                          <w:p>
+                            <w:pPr>
+                              <w:jc w:val="center"/>
+                              <w:rPr>
+                                <w:rFonts w:ascii="Arial" w:hAnsi="Arial" w:cs="Arial"/>
+                                <w:b/>
+                              </w:rPr>
+                            </w:pPr>
+                            <w:proofErr w:type="spellStart"/>
+                            <w:r>
+                              <w:rPr>
+                                <w:b/>
+                              </w:rPr>
+                              <w:t>N¨m</w:t>
+                            </w:r>
+                            <w:proofErr w:type="spellEnd"/>
+                            <w:r>
+                              <w:rPr>
+                                <w:b/>
+                              </w:rPr>
+                              <w:t xml:space="preserve"> 2012</w:t>
+                            </w:r>
+                          </w:p>
+                        </w:txbxContent>
+                      </wps:txbx>
+                      <wps:bodyPr rot="0" vert="horz" wrap="square" lIns="91440" tIns="45720" rIns="91440" bIns="45720" anchor="t" anchorCtr="0" upright="1">
+                        <a:noAutofit/>
+                      </wps:bodyPr>
+                    </wps:wsp>
+                  </a:graphicData>
+                </a:graphic>
+                <wp14:sizeRelH relativeFrom="page">
+                  <wp14:pctWidth>0</wp14:pctWidth>
+                </wp14:sizeRelH>
+                <wp14:sizeRelV relativeFrom="page">
+                  <wp14:pctHeight>0</wp14:pctHeight>
+                </wp14:sizeRelV>
+              </wp:anchor>
+            </w:drawing>
+          </mc:Choice>
+          <mc:Fallback>
+            <w:pict>
+              <v:shapetype id="_x0000_t202" coordsize="21600,21600" o:spt="202" path="m,l,21600r21600,l21600,xe">
+                <v:stroke joinstyle="miter"/>
+                <v:path gradientshapeok="t" o:connecttype="rect"/>
+              </v:shapetype>
+              <v:shape id="Text Box 1" o:spid="_x0000_s1026" type="#_x0000_t202" style="position:absolute;left:0;text-align:left;margin-left:400.85pt;margin-top:-.15pt;width:452.05pt;height:712.5pt;z-index:-251657216;visibility:visible;mso-wrap-style:square;mso-width-percent:0;mso-height-percent:0;mso-wrap-distance-left:9pt;mso-wrap-distance-top:0;mso-wrap-distance-right:9pt;mso-wrap-distance-bottom:0;mso-position-horizontal:right;mso-position-horizontal-relative:margin;mso-position-vertical:absolute;mso-position-vertical-relative:text;mso-width-percent:0;mso-height-percent:0;mso-width-relative:page;mso-height-relative:page;v-text-anchor:top" o:gfxdata="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" strokeweight="1pt">
+                <v:textbox>
+                  <w:txbxContent>
+                    <w:p/>
+                    <w:p/>
+                    <w:p/>
+                    <w:p/>
+                    <w:p/>
+                    <w:p/>
+                    <w:p>
+                      <w:r>
+                        <w:tab/>
+                      </w:r>
+                    </w:p>
+                    <w:p>
+                      <w:r>
+                        <w:tab/>
+                      </w:r>
+                      <w:r>
+                        <w:tab/>
+                      </w:r>
+                      <w:r>
+                        <w:tab/>
+                      </w:r>
+                      <w:r>
+                        <w:tab/>
+                      </w:r>
+                      <w:r>
+                        <w:tab/>
+                      </w:r>
+                    </w:p>
+                    <w:p/>
+                    <w:p/>
+                    <w:p/>
+                    <w:p/>
+                    <w:p/>
+                    <w:p/>
+                    <w:p/>
+                    <w:p/>
+                    <w:p/>
+                    <w:p/>
+                    <w:p/>
+                    <w:p/>
+                    <w:p/>
+                    <w:p/>
+                    <w:p/>
+                    <w:p/>
+                    <w:p/>
+                    <w:p/>
+                    <w:p/>
+                    <w:p/>
+                    <w:p>
+                      <w:pPr>
+                        <w:jc w:val="center"/>
+                      </w:pPr>
+                    </w:p>
+                    <w:p/>
+                    <w:p/>
+                    <w:p/>
+                    <w:p/>
+                    <w:p/>
+                    <w:p/>
+                    <w:p/>
+                    <w:p/>
+                    <w:p/>
+                    <w:p/>
+                    <w:p/>
+                    <w:p/>
+                    <w:p>
+                      <w:pPr>
+                        <w:jc w:val="center"/>
+                        <w:rPr>
+                          <w:rFonts w:ascii="Arial" w:hAnsi="Arial" w:cs="Arial"/>
+                          <w:b/>
+                        </w:rPr>
+                      </w:pPr>
+                      <w:proofErr w:type="spellStart"/>
+                      <w:r>
+                        <w:rPr>
+                          <w:b/>
+                        </w:rPr>
+                        <w:t>N¨m</w:t>
+                      </w:r>
+                      <w:proofErr w:type="spellEnd"/>
+                      <w:r>
+                        <w:rPr>
+                          <w:b/>
+                        </w:rPr>
+                        <w:t xml:space="preserve"> 2012</w:t>
+                      </w:r>
+                    </w:p>
+                  </w:txbxContent>
+                </v:textbox>
+                <w10:wrap anchorx="margin"/>
+              </v:shape>
+            </w:pict>
+          </mc:Fallback>
+        </mc:AlternateContent>
+      </w:r>
+    </w:p>
+    <w:p>
+      <w:pPr>
+        <w:widowControl w:val="0"/>
+        <w:spacing w:line="288" w:lineRule="auto"/>
+        <w:jc w:val="center"/>
+        <w:rPr>
+          <w:b/>
+          <w:sz w:val="32"/>
+          <w:szCs w:val="32"/>
+        </w:rPr>
+      </w:pPr>
+      <w:r>
+        <w:rPr>
+          <w:b/>
+          <w:sz w:val="32"/>
+          <w:szCs w:val="32"/>
+        </w:rPr>
+        <w:t xml:space="preserve">HỌC VIỆN KỸ THUẬT QUÂN SỰ </w:t>
+      </w:r>
+    </w:p>
+    <w:p>
+      <w:pPr>
+        <w:widowControl w:val="0"/>
+        <w:jc w:val="both"/>
+      </w:pPr>
+    </w:p>
+    <w:p>
+      <w:pPr>
+        <w:widowControl w:val="0"/>
+        <w:jc w:val="both"/>
+      </w:pPr>
+    </w:p>
+    <w:p>
+      <w:pPr>
+        <w:widowControl w:val="0"/>
+        <w:jc w:val="both"/>
+      </w:pPr>
+    </w:p>
+    <w:p>
+      <w:pPr>
+        <w:widowControl w:val="0"/>
+        <w:jc w:val="both"/>
+      </w:pPr>
+    </w:p>
+    <w:p>
+      <w:pPr>
+        <w:widowControl w:val="0"/>
+        <w:jc w:val="both"/>
+      </w:pPr>
+    </w:p>
+    <w:p>
+      <w:pPr>
+        <w:pStyle w:val="Heading4"/>
+        <w:widowControl w:val="0"/>
+        <w:spacing w:before="0" w:after="120"/>
+        <w:jc w:val="center"/>
+        <w:rPr>
+          <w:sz w:val="24"/>
+          <w:szCs w:val="24"/>
+        </w:rPr>
+      </w:pPr>
+      <w:r>
+        <w:rPr>
+          <w:sz w:val="24"/>
+          <w:szCs w:val="24"/>
+        </w:rPr>
+        <w:t>PHẠM DOÃN GIÁP</w:t>
+      </w:r>
+    </w:p>
+    <w:p>
+      <w:pPr>
+        <w:pStyle w:val="Heading4"/>
+        <w:widowControl w:val="0"/>
+        <w:spacing w:before="0" w:after="120"/>
+        <w:jc w:val="center"/>
+        <w:rPr>
+          <w:sz w:val="24"/>
+          <w:szCs w:val="24"/>
+        </w:rPr>
+      </w:pPr>
+      <w:r>
+        <w:rPr>
+          <w:sz w:val="24"/>
+          <w:szCs w:val="24"/>
+        </w:rPr>
+        <w:t>KHÓA 19</w:t>
+      </w:r>
+    </w:p>
+    <w:p>
+      <w:pPr>
+        <w:pStyle w:val="Heading4"/>
+        <w:widowControl w:val="0"/>
+        <w:spacing w:before="0" w:after="120"/>
+        <w:jc w:val="center"/>
+        <w:rPr>
+          <w:bCs w:val="0"/>
+          <w:sz w:val="24"/>
+          <w:szCs w:val="24"/>
+        </w:rPr>
+      </w:pPr>
+      <w:r>
+        <w:rPr>
+          <w:sz w:val="24"/>
+          <w:szCs w:val="24"/>
+        </w:rPr>
+        <w:t>HỆ LIÊN THÔNG &amp; VB2</w:t>
+      </w:r>
+    </w:p>
+    <w:p>
+      <w:pPr>
+        <w:pStyle w:val="Heading4"/>
+        <w:widowControl w:val="0"/>
+        <w:spacing w:before="0" w:after="120"/>
+        <w:jc w:val="center"/>
+        <w:rPr>
+          <w:rFonts w:ascii=".VnTimeH" w:hAnsi=".VnTimeH"/>
+          <w:bCs w:val="0"/>
+          <w:sz w:val="36"/>
+          <w:szCs w:val="36"/>
+        </w:rPr>
+      </w:pPr>
+    </w:p>
+    <w:p>
+      <w:pPr>
+        <w:jc w:val="center"/>
+        <w:rPr>
+          <w:b/>
+          <w:bCs/>
+          <w:sz w:val="56"/>
+          <w:szCs w:val="56"/>
+          <w:lang w:val="fr-FR"/>
+        </w:rPr>
+      </w:pPr>
+      <w:r>
+        <w:rPr>
+          <w:b/>
+          <w:bCs/>
+          <w:sz w:val="56"/>
+          <w:szCs w:val="56"/>
+          <w:lang w:val="fr-FR"/>
+        </w:rPr>
+        <w:t>ĐỒ ÁN TỐT NGHIỆP ĐẠI HỌC</w:t>
+      </w:r>
+    </w:p>
+    <w:p>
+      <w:pPr>
+        <w:pStyle w:val="Heading4"/>
+        <w:widowControl w:val="0"/>
+        <w:spacing w:before="0" w:after="120"/>
+        <w:jc w:val="center"/>
+        <w:rPr>
+          <w:sz w:val="24"/>
+          <w:szCs w:val="24"/>
+        </w:rPr>
+      </w:pPr>
+      <w:r>
+        <w:rPr>
+          <w:sz w:val="24"/>
+          <w:szCs w:val="24"/>
+        </w:rPr>
+        <w:t>CHUYÊN NGÀNH: CÔNG NGHỆ THÔNG TIN</w:t>
+      </w:r>
+    </w:p>
+    <w:p>
+      <w:pPr>
+        <w:rPr>
+          <w:rFonts w:ascii=".VnTimeH" w:hAnsi=".VnTimeH"/>
+          <w:bCs/>
+        </w:rPr>
+      </w:pPr>
+      <w:r>
+        <w:rPr>
+          <w:rFonts w:ascii=".VnTimeH" w:hAnsi=".VnTimeH"/>
+          <w:bCs/>
+        </w:rPr>
+        <w:tab/>
+      </w:r>
+      <w:r>
+        <w:rPr>
+          <w:rFonts w:ascii=".VnTimeH" w:hAnsi=".VnTimeH"/>
+          <w:bCs/>
+        </w:rPr>
+        <w:tab/>
+      </w:r>
+      <w:r>
+        <w:rPr>
+          <w:rFonts w:ascii=".VnTimeH" w:hAnsi=".VnTimeH"/>
+          <w:bCs/>
+        </w:rPr>
+        <w:tab/>
+      </w:r>
+      <w:r>
+        <w:rPr>
+          <w:rFonts w:ascii=".VnTimeH" w:hAnsi=".VnTimeH"/>
+          <w:bCs/>
+        </w:rPr>
+        <w:tab/>
+      </w:r>
+      <w:r>
+        <w:rPr>
+          <w:rFonts w:ascii=".VnTimeH" w:hAnsi=".VnTimeH"/>
+          <w:bCs/>
+        </w:rPr>
+        <w:tab/>
+      </w:r>
+      <w:r>
+        <w:rPr>
+          <w:rFonts w:ascii=".VnTimeH" w:hAnsi=".VnTimeH"/>
+          <w:bCs/>
+        </w:rPr>
+        <w:t xml:space="preserve"> </w:t>
+      </w:r>
+    </w:p>
+    <w:p>
+      <w:pPr>
+        <w:pStyle w:val="BodyText2"/>
+        <w:widowControl w:val="0"/>
+        <w:tabs>
+          <w:tab w:val="left" w:pos="5220"/>
+        </w:tabs>
+        <w:ind w:firstLine="360"/>
+        <w:rPr>
+          <w:b/>
+        </w:rPr>
+      </w:pPr>
+    </w:p>
+    <w:p>
+      <w:pPr>
+        <w:pStyle w:val="BodyText2"/>
+        <w:widowControl w:val="0"/>
+        <w:tabs>
+          <w:tab w:val="left" w:pos="5220"/>
+        </w:tabs>
+        <w:ind w:firstLine="360"/>
+        <w:rPr>
+          <w:b/>
+        </w:rPr>
+      </w:pPr>
+    </w:p>
+    <w:p>
+      <w:pPr>
+        <w:pStyle w:val="BodyText2"/>
+        <w:widowControl w:val="0"/>
+        <w:tabs>
+          <w:tab w:val="left" w:pos="5220"/>
+        </w:tabs>
+        <w:ind w:firstLine="360"/>
+        <w:rPr>
+          <w:b/>
+        </w:rPr>
+      </w:pPr>
+      <w:r>
+        <w:rPr>
+          <w:b/>
+        </w:rPr>
+        <w:tab/>
+      </w:r>
+    </w:p>
+    <w:p>
+      <w:pPr>
+        <w:widowControl w:val="0"/>
+        <w:jc w:val="center"/>
+        <w:rPr>
+          <w:b/>
+          <w:sz w:val="32"/>
+          <w:szCs w:val="32"/>
+          <w:rtl/>
+          <w:lang w:val="fr-FR" w:bidi="he-IL"/>
+        </w:rPr>
+      </w:pPr>
+      <w:r>
+        <w:rPr>
+          <w:b/>
+          <w:sz w:val="32"/>
+          <w:szCs w:val="32"/>
+        </w:rPr>
+        <w:t>XÂY DỰNG HỆ THỐNG QUẢN LÝ CHUYỂN PHÁT NHANH</w:t>
+      </w:r>
+    </w:p>
+    <w:p>
+      <w:pPr>
+        <w:widowControl w:val="0"/>
+        <w:jc w:val="center"/>
+        <w:rPr>
+          <w:b/>
+          <w:i/>
+          <w:iCs/>
+        </w:rPr>
+      </w:pPr>
+    </w:p>
+    <w:p>
+      <w:pPr>
+        <w:widowControl w:val="0"/>
+        <w:jc w:val="center"/>
+        <w:rPr>
+          <w:b/>
+          <w:i/>
+          <w:iCs/>
+        </w:rPr>
+      </w:pPr>
+    </w:p>
+    <w:p>
+      <w:pPr>
+        <w:widowControl w:val="0"/>
+        <w:jc w:val="center"/>
+        <w:rPr>
+          <w:rFonts w:ascii=".VnTimeH" w:hAnsi=".VnTimeH"/>
+          <w:b/>
+          <w:iCs/>
+        </w:rPr>
+      </w:pPr>
+    </w:p>
+    <w:p>
+      <w:pPr>
+        <w:widowControl w:val="0"/>
+        <w:jc w:val="center"/>
+        <w:rPr>
+          <w:rFonts w:ascii=".VnTimeH" w:hAnsi=".VnTimeH"/>
+          <w:b/>
+          <w:iCs/>
+        </w:rPr>
+      </w:pPr>
+    </w:p>
+    <w:p/>
+    <w:p/>
+    <w:p/>
+    <w:p>
+      <w:pPr>
+        <w:jc w:val="center"/>
+        <w:rPr>
+          <w:b/>
+          <w:sz w:val="24"/>
+          <w:szCs w:val="24"/>
+        </w:rPr>
+      </w:pPr>
+      <w:r>
+        <w:rPr>
+          <w:b/>
+          <w:sz w:val="24"/>
+          <w:szCs w:val="24"/>
+        </w:rPr>
+        <w:t>NĂM 2017</w:t>
+      </w:r>
+    </w:p>
+    <w:p>
+      <w:pPr>
+        <w:jc w:val="center"/>
+        <w:rPr>
+          <w:sz w:val="24"/>
+          <w:szCs w:val="24"/>
+        </w:rPr>
+      </w:pPr>
+      <w:r>
+        <w:rPr>
+          <w:sz w:val="24"/>
+          <w:szCs w:val="24"/>
+        </w:rPr>
+        <w:t xml:space="preserve"> </w:t>
+      </w:r>
+    </w:p>
+    <w:p>
+      <w:pPr>
+        <w:widowControl w:val="0"/>
+        <w:spacing w:line="288" w:lineRule="auto"/>
+        <w:jc w:val="center"/>
+        <w:rPr>
+          <w:rFonts w:ascii=".VnTimeH" w:hAnsi=".VnTimeH"/>
+          <w:sz w:val="32"/>
+          <w:szCs w:val="32"/>
+        </w:rPr>
+      </w:pPr>
+      <w:r>
+        <w:rPr>
+          <w:rFonts w:ascii=".VnTimeH" w:hAnsi=".VnTimeH"/>
+          <w:noProof/>
+          <w:sz w:val="20"/>
+        </w:rPr>
+        <w:lastRenderedPageBreak/>
+        <mc:AlternateContent>
+          <mc:Choice Requires="wps">
+            <w:drawing>
+              <wp:anchor distT="0" distB="0" distL="114300" distR="114300" simplePos="0" relativeHeight="251661312" behindDoc="1" locked="0" layoutInCell="1" allowOverlap="1" wp14:anchorId="2425D70F" wp14:editId="5AB82FB7">
+                <wp:simplePos x="0" y="0"/>
+                <wp:positionH relativeFrom="margin">
+                  <wp:align>left</wp:align>
+                </wp:positionH>
+                <wp:positionV relativeFrom="paragraph">
+                  <wp:posOffset>-1933</wp:posOffset>
+                </wp:positionV>
+                <wp:extent cx="5763371" cy="9048585"/>
+                <wp:effectExtent l="0" t="0" r="27940" b="19685"/>
+                <wp:wrapNone/>
+                <wp:docPr id="2" name="Text Box 2"/>
+                <wp:cNvGraphicFramePr>
+                  <a:graphicFrameLocks xmlns:a="http://schemas.openxmlformats.org/drawingml/2006/main"/>
+                </wp:cNvGraphicFramePr>
+                <a:graphic xmlns:a="http://schemas.openxmlformats.org/drawingml/2006/main">
+                  <a:graphicData uri="http://schemas.microsoft.com/office/word/2010/wordprocessingShape">
+                    <wps:wsp>
+                      <wps:cNvSpPr txBox="1">
+                        <a:spLocks noChangeArrowheads="1"/>
+                      </wps:cNvSpPr>
+                      <wps:spPr bwMode="auto">
+                        <a:xfrm>
+                          <a:off x="0" y="0"/>
+                          <a:ext cx="5763371" cy="9048585"/>
+                        </a:xfrm>
+                        <a:prstGeom prst="rect">
+                          <a:avLst/>
+                        </a:prstGeom>
+                        <a:solidFill>
+                          <a:srgbClr val="FFFFFF"/>
+                        </a:solidFill>
+                        <a:ln w="12700">
+                          <a:solidFill>
+                            <a:srgbClr val="000000"/>
+                          </a:solidFill>
+                          <a:miter lim="800000"/>
+                          <a:headEnd/>
+                          <a:tailEnd/>
+                        </a:ln>
+                      </wps:spPr>
+                      <wps:txbx>
+                        <w:txbxContent>
+                          <w:p/>
+                          <w:p/>
+                          <w:p/>
+                          <w:p/>
+                          <w:p/>
+                          <w:p/>
+                          <w:p>
+                            <w:r>
+                              <w:tab/>
+                            </w:r>
+                            <w:r>
+                              <w:tab/>
+                            </w:r>
+                            <w:r>
+                              <w:tab/>
+                            </w:r>
+                            <w:r>
+                              <w:tab/>
+                            </w:r>
+                            <w:r>
+                              <w:tab/>
+                            </w:r>
+                          </w:p>
+                          <w:p/>
+                          <w:p/>
+                          <w:p/>
+                          <w:p/>
+                          <w:p/>
+                          <w:p/>
+                          <w:p/>
+                          <w:p/>
+                          <w:p/>
+                          <w:p/>
+                          <w:p/>
+                          <w:p/>
+                          <w:p/>
+                          <w:p/>
+                          <w:p/>
+                          <w:p/>
+                          <w:p/>
+                          <w:p/>
+                          <w:p/>
+                          <w:p/>
+                          <w:p>
+                            <w:pPr>
+                              <w:jc w:val="center"/>
+                            </w:pPr>
+                          </w:p>
+                          <w:p/>
+                          <w:p/>
+                          <w:p/>
+                          <w:p/>
+                          <w:p/>
+                          <w:p/>
+                          <w:p/>
+                          <w:p/>
+                          <w:p/>
+                          <w:p/>
+                          <w:p/>
+                          <w:p/>
+                          <w:p>
+                            <w:pPr>
+                              <w:jc w:val="center"/>
+                              <w:rPr>
+                                <w:rFonts w:ascii="Arial" w:hAnsi="Arial" w:cs="Arial"/>
+                                <w:b/>
+                              </w:rPr>
+                            </w:pPr>
+                            <w:proofErr w:type="spellStart"/>
+                            <w:r>
+                              <w:rPr>
+                                <w:b/>
+                              </w:rPr>
+                              <w:t>N¨m</w:t>
+                            </w:r>
+                            <w:proofErr w:type="spellEnd"/>
+                            <w:r>
+                              <w:rPr>
+                                <w:b/>
+                              </w:rPr>
+                              <w:t xml:space="preserve"> 2012</w:t>
+                            </w:r>
+                          </w:p>
+                        </w:txbxContent>
+                      </wps:txbx>
+                      <wps:bodyPr rot="0" vert="horz" wrap="square" lIns="91440" tIns="45720" rIns="91440" bIns="45720" anchor="t" anchorCtr="0" upright="1">
+                        <a:noAutofit/>
+                      </wps:bodyPr>
+                    </wps:wsp>
+                  </a:graphicData>
+                </a:graphic>
+                <wp14:sizeRelH relativeFrom="page">
+                  <wp14:pctWidth>0</wp14:pctWidth>
+                </wp14:sizeRelH>
+                <wp14:sizeRelV relativeFrom="page">
+                  <wp14:pctHeight>0</wp14:pctHeight>
+                </wp14:sizeRelV>
+              </wp:anchor>
+            </w:drawing>
+          </mc:Choice>
+          <mc:Fallback>
+            <w:pict>
+              <v:shape w14:anchorId="2425D70F" id="Text Box 2" o:spid="_x0000_s1027" type="#_x0000_t202" style="position:absolute;left:0;text-align:left;margin-left:0;margin-top:-.15pt;width:453.8pt;height:712.5pt;z-index:-251655168;visibility:visible;mso-wrap-style:square;mso-width-percent:0;mso-height-percent:0;mso-wrap-distance-left:9pt;mso-wrap-distance-top:0;mso-wrap-distance-right:9pt;mso-wrap-distance-bottom:0;mso-position-horizontal:left;mso-position-horizontal-relative:margin;mso-position-vertical:absolute;mso-position-vertical-relative:text;mso-width-percent:0;mso-height-percent:0;mso-width-relative:page;mso-height-relative:page;v-text-anchor:top" o:gfxdata="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" strokeweight="1pt">
+                <v:textbox>
+                  <w:txbxContent>
+                    <w:p/>
+                    <w:p/>
+                    <w:p/>
+                    <w:p/>
+                    <w:p/>
+                    <w:p/>
+                    <w:p>
+                      <w:r>
+                        <w:tab/>
+                      </w:r>
+                      <w:r>
+                        <w:tab/>
+                      </w:r>
+                      <w:r>
+                        <w:tab/>
+                      </w:r>
+                      <w:r>
+                        <w:tab/>
+                      </w:r>
+                      <w:r>
+                        <w:tab/>
+                      </w:r>
+                    </w:p>
+                    <w:p/>
+                    <w:p/>
+                    <w:p/>
+                    <w:p/>
+                    <w:p/>
+                    <w:p/>
+                    <w:p/>
+                    <w:p/>
+                    <w:p/>
+                    <w:p/>
+                    <w:p/>
+                    <w:p/>
+                    <w:p/>
+                    <w:p/>
+                    <w:p/>
+                    <w:p/>
+                    <w:p/>
+                    <w:p/>
+                    <w:p/>
+                    <w:p/>
+                    <w:p>
+                      <w:pPr>
+                        <w:jc w:val="center"/>
+                      </w:pPr>
+                    </w:p>
+                    <w:p/>
+                    <w:p/>
+                    <w:p/>
+                    <w:p/>
+                    <w:p/>
+                    <w:p/>
+                    <w:p/>
+                    <w:p/>
+                    <w:p/>
+                    <w:p/>
+                    <w:p/>
+                    <w:p/>
+                    <w:p>
+                      <w:pPr>
+                        <w:jc w:val="center"/>
+                        <w:rPr>
+                          <w:rFonts w:ascii="Arial" w:hAnsi="Arial" w:cs="Arial"/>
+                          <w:b/>
+                        </w:rPr>
+                      </w:pPr>
+                      <w:proofErr w:type="spellStart"/>
+                      <w:r>
+                        <w:rPr>
+                          <w:b/>
+                        </w:rPr>
+                        <w:t>N¨m</w:t>
+                      </w:r>
+                      <w:proofErr w:type="spellEnd"/>
+                      <w:r>
+                        <w:rPr>
+                          <w:b/>
+                        </w:rPr>
+                        <w:t xml:space="preserve"> 2012</w:t>
+                      </w:r>
+                    </w:p>
+                  </w:txbxContent>
+                </v:textbox>
+                <w10:wrap anchorx="margin"/>
+              </v:shape>
+            </w:pict>
+          </mc:Fallback>
+        </mc:AlternateContent>
+      </w:r>
+    </w:p>
+    <w:p>
+      <w:pPr>
+        <w:widowControl w:val="0"/>
+        <w:spacing w:line="288" w:lineRule="auto"/>
+        <w:jc w:val="center"/>
+        <w:rPr>
+          <w:b/>
+          <w:sz w:val="32"/>
+          <w:szCs w:val="32"/>
+        </w:rPr>
+      </w:pPr>
+      <w:r>
+        <w:rPr>
+          <w:b/>
+          <w:sz w:val="32"/>
+          <w:szCs w:val="32"/>
+        </w:rPr>
+        <w:t>HỌC VIỆN K</w:t>
+      </w:r>
+      <w:bookmarkStart w:id="0" w:name="_GoBack"/>
+      <w:bookmarkEnd w:id="0"/>
+      <w:r>
+        <w:rPr>
+          <w:b/>
+          <w:sz w:val="32"/>
+          <w:szCs w:val="32"/>
+        </w:rPr>
+        <w:t xml:space="preserve">Ỹ THUẬT QUÂN SỰ </w:t>
+      </w:r>
+    </w:p>
+    <w:p>
+      <w:pPr>
+        <w:widowControl w:val="0"/>
+        <w:jc w:val="both"/>
+      </w:pPr>
+    </w:p>
+    <w:p>
+      <w:pPr>
+        <w:widowControl w:val="0"/>
+        <w:jc w:val="both"/>
+      </w:pPr>
+    </w:p>
+    <w:p>
+      <w:pPr>
+        <w:widowControl w:val="0"/>
+        <w:jc w:val="both"/>
+      </w:pPr>
+    </w:p>
+    <w:p>
+      <w:pPr>
+        <w:widowControl w:val="0"/>
+        <w:jc w:val="both"/>
+      </w:pPr>
+    </w:p>
+    <w:p>
+      <w:pPr>
+        <w:widowControl w:val="0"/>
+        <w:jc w:val="both"/>
+      </w:pPr>
+    </w:p>
+    <w:p>
+      <w:pPr>
+        <w:pStyle w:val="Heading4"/>
+        <w:widowControl w:val="0"/>
+        <w:spacing w:before="0" w:after="120"/>
+        <w:jc w:val="center"/>
+        <w:rPr>
+          <w:sz w:val="24"/>
+          <w:szCs w:val="24"/>
+        </w:rPr>
+      </w:pPr>
+      <w:r>
+        <w:rPr>
+          <w:sz w:val="24"/>
+          <w:szCs w:val="24"/>
+        </w:rPr>
+        <w:t>PHẠM DOÃN GIÁP</w:t>
+      </w:r>
+    </w:p>
+    <w:p>
+      <w:pPr>
+        <w:pStyle w:val="Heading4"/>
+        <w:widowControl w:val="0"/>
+        <w:spacing w:before="0" w:after="120"/>
+        <w:jc w:val="center"/>
+        <w:rPr>
+          <w:sz w:val="24"/>
+          <w:szCs w:val="24"/>
+        </w:rPr>
+      </w:pPr>
+      <w:r>
+        <w:rPr>
+          <w:sz w:val="24"/>
+          <w:szCs w:val="24"/>
+        </w:rPr>
+        <w:t>KHÓA 19</w:t>
+      </w:r>
+    </w:p>
+    <w:p>
+      <w:pPr>
+        <w:pStyle w:val="Heading4"/>
+        <w:widowControl w:val="0"/>
+        <w:spacing w:before="0" w:after="120"/>
+        <w:jc w:val="center"/>
+        <w:rPr>
+          <w:bCs w:val="0"/>
+          <w:sz w:val="24"/>
+          <w:szCs w:val="24"/>
+        </w:rPr>
+      </w:pPr>
+      <w:r>
+        <w:rPr>
+          <w:sz w:val="24"/>
+          <w:szCs w:val="24"/>
+        </w:rPr>
+        <w:t>HỆ LIÊN THÔNG &amp; VB2</w:t>
+      </w:r>
+    </w:p>
+    <w:p>
+      <w:pPr>
+        <w:pStyle w:val="Heading4"/>
+        <w:widowControl w:val="0"/>
+        <w:spacing w:before="0" w:after="120"/>
+        <w:jc w:val="center"/>
+        <w:rPr>
+          <w:rFonts w:ascii=".VnTimeH" w:hAnsi=".VnTimeH"/>
+          <w:bCs w:val="0"/>
+          <w:sz w:val="36"/>
+          <w:szCs w:val="36"/>
+        </w:rPr>
+      </w:pPr>
+    </w:p>
+    <w:p>
+      <w:pPr>
+        <w:jc w:val="center"/>
+        <w:rPr>
+          <w:b/>
+          <w:bCs/>
+          <w:sz w:val="56"/>
+          <w:szCs w:val="56"/>
+          <w:lang w:val="fr-FR"/>
+        </w:rPr>
+      </w:pPr>
+      <w:r>
+        <w:rPr>
+          <w:b/>
+          <w:bCs/>
+          <w:sz w:val="56"/>
+          <w:szCs w:val="56"/>
+          <w:lang w:val="fr-FR"/>
+        </w:rPr>
+        <w:t>ĐỒ ÁN TỐT NGHIỆP ĐẠI HỌC</w:t>
+      </w:r>
+    </w:p>
+    <w:p>
+      <w:pPr>
+        <w:pStyle w:val="Heading4"/>
+        <w:widowControl w:val="0"/>
+        <w:spacing w:before="0" w:after="120"/>
+        <w:jc w:val="center"/>
+        <w:rPr>
+          <w:sz w:val="24"/>
+          <w:szCs w:val="24"/>
+        </w:rPr>
+      </w:pPr>
+      <w:r>
+        <w:rPr>
+          <w:sz w:val="24"/>
+          <w:szCs w:val="24"/>
+        </w:rPr>
+        <w:t>NGÀNH: CÔNG NGHỆ THÔNG TIN</w:t>
+      </w:r>
+    </w:p>
+    <w:p>
+      <w:pPr>
+        <w:jc w:val="center"/>
+        <w:rPr>
+          <w:b/>
+          <w:sz w:val="24"/>
+          <w:szCs w:val="24"/>
+        </w:rPr>
+      </w:pPr>
+      <w:r>
+        <w:rPr>
+          <w:b/>
+          <w:sz w:val="24"/>
+          <w:szCs w:val="24"/>
+        </w:rPr>
+        <w:t xml:space="preserve">MÃ SỐ: </w:t>
+      </w:r>
+    </w:p>
+    <w:p>
+      <w:pPr>
+        <w:rPr>
+          <w:rFonts w:ascii=".VnTimeH" w:hAnsi=".VnTimeH"/>
+          <w:bCs/>
+        </w:rPr>
+      </w:pPr>
+      <w:r>
+        <w:rPr>
+          <w:rFonts w:ascii=".VnTimeH" w:hAnsi=".VnTimeH"/>
+          <w:bCs/>
+        </w:rPr>
+        <w:tab/>
+      </w:r>
+      <w:r>
+        <w:rPr>
+          <w:rFonts w:ascii=".VnTimeH" w:hAnsi=".VnTimeH"/>
+          <w:bCs/>
+        </w:rPr>
+        <w:tab/>
+      </w:r>
+      <w:r>
+        <w:rPr>
+          <w:rFonts w:ascii=".VnTimeH" w:hAnsi=".VnTimeH"/>
+          <w:bCs/>
+        </w:rPr>
+        <w:tab/>
+      </w:r>
+      <w:r>
+        <w:rPr>
+          <w:rFonts w:ascii=".VnTimeH" w:hAnsi=".VnTimeH"/>
+          <w:bCs/>
+        </w:rPr>
+        <w:tab/>
+      </w:r>
+      <w:r>
+        <w:rPr>
+          <w:rFonts w:ascii=".VnTimeH" w:hAnsi=".VnTimeH"/>
+          <w:bCs/>
+        </w:rPr>
+        <w:tab/>
+      </w:r>
+      <w:r>
+        <w:rPr>
+          <w:rFonts w:ascii=".VnTimeH" w:hAnsi=".VnTimeH"/>
+          <w:bCs/>
+        </w:rPr>
+        <w:t xml:space="preserve"> </w:t>
+      </w:r>
+    </w:p>
+    <w:p>
+      <w:pPr>
+        <w:pStyle w:val="BodyText2"/>
+        <w:widowControl w:val="0"/>
+        <w:tabs>
+          <w:tab w:val="left" w:pos="5220"/>
+        </w:tabs>
+        <w:ind w:firstLine="360"/>
+        <w:rPr>
+          <w:b/>
+        </w:rPr>
+      </w:pPr>
+    </w:p>
+    <w:p>
+      <w:pPr>
+        <w:pStyle w:val="BodyText2"/>
+        <w:widowControl w:val="0"/>
+        <w:tabs>
+          <w:tab w:val="left" w:pos="5220"/>
+        </w:tabs>
+        <w:rPr>
+          <w:b/>
+        </w:rPr>
+      </w:pPr>
+      <w:r>
+        <w:rPr>
+          <w:b/>
+        </w:rPr>
+        <w:tab/>
+      </w:r>
+    </w:p>
+    <w:p>
+      <w:pPr>
+        <w:widowControl w:val="0"/>
+        <w:jc w:val="center"/>
+        <w:rPr>
+          <w:b/>
+          <w:sz w:val="32"/>
+          <w:szCs w:val="32"/>
+          <w:rtl/>
+          <w:lang w:val="fr-FR" w:bidi="he-IL"/>
+        </w:rPr>
+      </w:pPr>
+      <w:r>
+        <w:rPr>
+          <w:b/>
+          <w:sz w:val="32"/>
+          <w:szCs w:val="32"/>
+        </w:rPr>
+        <w:t>XÂY DỰNG HỆ THỐNG QUẢN LÝ CHUYỂN PHÁT NHANH</w:t>
+      </w:r>
+    </w:p>
+    <w:p>
+      <w:pPr>
+        <w:widowControl w:val="0"/>
+        <w:jc w:val="center"/>
+        <w:rPr>
+          <w:b/>
+          <w:i/>
+          <w:iCs/>
+        </w:rPr>
+      </w:pPr>
+    </w:p>
+    <w:p>
+      <w:pPr>
+        <w:widowControl w:val="0"/>
+        <w:jc w:val="center"/>
+        <w:rPr>
+          <w:b/>
+          <w:i/>
+          <w:iCs/>
+        </w:rPr>
+      </w:pPr>
+    </w:p>
+    <w:p>
+      <w:pPr>
+        <w:widowControl w:val="0"/>
+        <w:jc w:val="right"/>
+        <w:rPr>
+          <w:b/>
+          <w:i/>
+          <w:iCs/>
+        </w:rPr>
+      </w:pPr>
+      <w:proofErr w:type="spellStart"/>
+      <w:r>
+        <w:rPr>
+          <w:b/>
+          <w:i/>
+          <w:iCs/>
+        </w:rPr>
+        <w:t>Cán</w:t>
+      </w:r>
+      <w:proofErr w:type="spellEnd"/>
+      <w:r>
+        <w:rPr>
+          <w:b/>
+          <w:i/>
+          <w:iCs/>
+        </w:rPr>
+        <w:t xml:space="preserve"> </w:t>
+      </w:r>
+      <w:proofErr w:type="spellStart"/>
+      <w:r>
+        <w:rPr>
+          <w:b/>
+          <w:i/>
+          <w:iCs/>
+        </w:rPr>
+        <w:t>bộ</w:t>
+      </w:r>
+      <w:proofErr w:type="spellEnd"/>
+      <w:r>
+        <w:rPr>
+          <w:b/>
+          <w:i/>
+          <w:iCs/>
+        </w:rPr>
+        <w:t xml:space="preserve"> </w:t>
+      </w:r>
+      <w:proofErr w:type="spellStart"/>
+      <w:r>
+        <w:rPr>
+          <w:b/>
+          <w:i/>
+          <w:iCs/>
+        </w:rPr>
+        <w:t>hướng</w:t>
+      </w:r>
+      <w:proofErr w:type="spellEnd"/>
+      <w:r>
+        <w:rPr>
+          <w:b/>
+          <w:i/>
+          <w:iCs/>
+        </w:rPr>
+        <w:t xml:space="preserve"> </w:t>
+      </w:r>
+      <w:proofErr w:type="spellStart"/>
+      <w:r>
+        <w:rPr>
+          <w:b/>
+          <w:i/>
+          <w:iCs/>
+        </w:rPr>
+        <w:t>dẫn</w:t>
+      </w:r>
+      <w:proofErr w:type="spellEnd"/>
+      <w:r>
+        <w:rPr>
+          <w:b/>
+          <w:i/>
+          <w:iCs/>
+        </w:rPr>
+        <w:t xml:space="preserve"> </w:t>
+      </w:r>
+      <w:proofErr w:type="spellStart"/>
+      <w:r>
+        <w:rPr>
+          <w:b/>
+          <w:i/>
+          <w:iCs/>
+        </w:rPr>
+        <w:t>khoa</w:t>
+      </w:r>
+      <w:proofErr w:type="spellEnd"/>
+      <w:r>
+        <w:rPr>
+          <w:b/>
+          <w:i/>
+          <w:iCs/>
+        </w:rPr>
+        <w:t xml:space="preserve"> </w:t>
+      </w:r>
+      <w:proofErr w:type="spellStart"/>
+      <w:r>
+        <w:rPr>
+          <w:b/>
+          <w:i/>
+          <w:iCs/>
+        </w:rPr>
+        <w:t>học</w:t>
+      </w:r>
+      <w:proofErr w:type="spellEnd"/>
+      <w:r>
+        <w:rPr>
+          <w:b/>
+          <w:i/>
+          <w:iCs/>
+        </w:rPr>
+        <w:t xml:space="preserve">: </w:t>
+      </w:r>
+      <w:r>
+        <w:rPr>
+          <w:b/>
+          <w:i/>
+          <w:iCs/>
+        </w:rPr>
+        <w:t xml:space="preserve">TS. Nguyễn </w:t>
+      </w:r>
+      <w:proofErr w:type="spellStart"/>
+      <w:r>
+        <w:rPr>
+          <w:b/>
+          <w:i/>
+          <w:iCs/>
+        </w:rPr>
+        <w:t>Quố</w:t>
+      </w:r>
+      <w:r>
+        <w:rPr>
+          <w:b/>
+          <w:i/>
+          <w:iCs/>
+        </w:rPr>
+        <w:t>c</w:t>
+      </w:r>
+      <w:proofErr w:type="spellEnd"/>
+      <w:r>
+        <w:rPr>
+          <w:b/>
+          <w:i/>
+          <w:iCs/>
+        </w:rPr>
+        <w:t xml:space="preserve"> </w:t>
+      </w:r>
+      <w:proofErr w:type="spellStart"/>
+      <w:r>
+        <w:rPr>
+          <w:b/>
+          <w:i/>
+          <w:iCs/>
+        </w:rPr>
+        <w:t>Khánh</w:t>
+      </w:r>
+      <w:proofErr w:type="spellEnd"/>
+      <w:r>
+        <w:rPr>
+          <w:b/>
+          <w:i/>
+          <w:iCs/>
+        </w:rPr>
+        <w:t xml:space="preserve">      </w:t>
+      </w:r>
+    </w:p>
+    <w:p>
+      <w:pPr>
+        <w:widowControl w:val="0"/>
+        <w:jc w:val="center"/>
+        <w:rPr>
+          <w:rFonts w:ascii=".VnTimeH" w:hAnsi=".VnTimeH"/>
+          <w:b/>
+          <w:iCs/>
+        </w:rPr>
+      </w:pPr>
+    </w:p>
+    <w:p/>
+    <w:p/>
+    <w:p/>
+    <w:p>
+      <w:pPr>
+        <w:spacing w:line="240" w:lineRule="auto"/>
+        <w:jc w:val="center"/>
+        <w:rPr>
+          <w:b/>
+          <w:sz w:val="24"/>
+          <w:szCs w:val="24"/>
+        </w:rPr>
+      </w:pPr>
+      <w:r>
+        <w:rPr>
+          <w:b/>
+          <w:sz w:val="24"/>
+          <w:szCs w:val="24"/>
+        </w:rPr>
+        <w:t>NĂM 2017</w:t>
+      </w:r>
+    </w:p>
+    <w:p/>
+    <w:p>
+      <w:r>
+        <w:lastRenderedPageBreak/>
+        <w:br w:type="page"/>
+      </w:r>
+    </w:p>
+    <w:p>
+      <w:proofErr w:type="spellStart"/>
+      <w:r>
+        <w:lastRenderedPageBreak/>
         <w:t>Đề</w:t>
       </w:r>
       <w:proofErr w:type="spellEnd"/>
@@ -973,8 +2395,8 @@
         <w:tblLook w:val="04A0" w:firstRow="1" w:lastRow="0" w:firstColumn="1" w:lastColumn="0" w:noHBand="0" w:noVBand="1"/>
       </w:tblPr>
       <w:tblGrid>
-        <w:gridCol w:w="4128"/>
-        <w:gridCol w:w="4210"/>
+        <w:gridCol w:w="4129"/>
+        <w:gridCol w:w="4211"/>
       </w:tblGrid>
       <w:tr>
         <w:tc>
@@ -3141,15 +4563,7 @@
       </w:r>
       <w:proofErr w:type="spellEnd"/>
       <w:r>
-        <w:t xml:space="preserve"> công </w:t>
-      </w:r>
-      <w:proofErr w:type="spellStart"/>
-      <w:r>
-        <w:t>ty</w:t>
-      </w:r>
-      <w:proofErr w:type="spellEnd"/>
-      <w:r>
-        <w:t xml:space="preserve">. </w:t>
+        <w:t xml:space="preserve"> công ty. </w:t>
       </w:r>
     </w:p>
     <w:p>
@@ -4174,13 +5588,8 @@
         <w:pStyle w:val="ListParagraph"/>
         <w:ind w:left="1080"/>
       </w:pPr>
-      <w:proofErr w:type="spellStart"/>
-      <w:r>
-        <w:t>Sau</w:t>
-      </w:r>
-      <w:proofErr w:type="spellEnd"/>
-      <w:r>
-        <w:t xml:space="preserve"> </w:t>
+      <w:r>
+        <w:t xml:space="preserve">Sau </w:t>
       </w:r>
       <w:proofErr w:type="spellStart"/>
       <w:proofErr w:type="gramStart"/>
@@ -4735,10 +6144,10 @@
             <v:path o:extrusionok="f" gradientshapeok="t" o:connecttype="rect"/>
             <o:lock v:ext="edit" aspectratio="t"/>
           </v:shapetype>
-          <v:shape id="_x0000_i1025" type="#_x0000_t75" style="width:417.95pt;height:612.45pt" o:ole="">
-            <v:imagedata r:id="rId5" o:title=""/>
+          <v:shape id="_x0000_i1025" type="#_x0000_t75" style="width:418.5pt;height:612pt" o:ole="">
+            <v:imagedata r:id="rId8" o:title=""/>
           </v:shape>
-          <o:OLEObject Type="Embed" ProgID="Visio.Drawing.15" ShapeID="_x0000_i1025" DrawAspect="Content" ObjectID="_1550824779" r:id="rId6"/>
+          <o:OLEObject Type="Embed" ProgID="Visio.Drawing.15" ShapeID="_x0000_i1025" DrawAspect="Content" ObjectID="_1562263766" r:id="rId9"/>
         </w:object>
       </w:r>
     </w:p>
@@ -4753,22 +6162,126 @@
       <w:r>
         <w:t xml:space="preserve"> </w:t>
       </w:r>
-      <w:bookmarkStart w:id="0" w:name="_GoBack"/>
-      <w:bookmarkEnd w:id="0"/>
     </w:p>
     <w:sectPr>
+      <w:headerReference w:type="default" r:id="rId10"/>
       <w:pgSz w:w="11906" w:h="16838" w:code="9"/>
-      <w:pgMar w:top="1418" w:right="851" w:bottom="1134" w:left="1987" w:header="720" w:footer="720" w:gutter="0"/>
+      <w:pgMar w:top="1418" w:right="851" w:bottom="1134" w:left="1985" w:header="720" w:footer="720" w:gutter="0"/>
+      <w:pgNumType w:start="1"/>
       <w:cols w:space="720"/>
-      <w:docGrid w:linePitch="360"/>
+      <w:titlePg/>
+      <w:docGrid w:linePitch="381"/>
     </w:sectPr>
   </w:body>
 </w:document>
 </file>
 
+<file path=word/endnotes.xml><?xml version="1.0" encoding="utf-8"?>
+<w:endnotes xmlns:wpc="http://schemas.microsoft.com/office/word/2010/wordprocessingCanvas" xmlns:mc="http://schemas.openxmlformats.org/markup-compatibility/2006" xmlns:o="urn:schemas-microsoft-com:office:office" xmlns:r="http://schemas.openxmlformats.org/officeDocument/2006/relationships" xmlns:m="http://schemas.openxmlformats.org/officeDocument/2006/math" xmlns:v="urn:schemas-microsoft-com:vml" xmlns:wp14="http://schemas.microsoft.com/office/word/2010/wordprocessingDrawing" xmlns:wp="http://schemas.openxmlformats.org/drawingml/2006/wordprocessingDrawing" xmlns:w10="urn:schemas-microsoft-com:office:word" xmlns:w="http://schemas.openxmlformats.org/wordprocessingml/2006/main" xmlns:w14="http://schemas.microsoft.com/office/word/2010/wordml" xmlns:w15="http://schemas.microsoft.com/office/word/2012/wordml" xmlns:wpg="http://schemas.microsoft.com/office/word/2010/wordprocessingGroup" xmlns:wpi="http://schemas.microsoft.com/office/word/2010/wordprocessingInk" xmlns:wne="http://schemas.microsoft.com/office/word/2006/wordml" xmlns:wps="http://schemas.microsoft.com/office/word/2010/wordprocessingShape" mc:Ignorable="w14 w15 wp14">
+  <w:endnote w:type="separator" w:id="-1">
+    <w:p>
+      <w:pPr>
+        <w:spacing w:after="0" w:line="240" w:lineRule="auto"/>
+      </w:pPr>
+      <w:r>
+        <w:separator/>
+      </w:r>
+    </w:p>
+  </w:endnote>
+  <w:endnote w:type="continuationSeparator" w:id="0">
+    <w:p>
+      <w:pPr>
+        <w:spacing w:after="0" w:line="240" w:lineRule="auto"/>
+      </w:pPr>
+      <w:r>
+        <w:continuationSeparator/>
+      </w:r>
+    </w:p>
+  </w:endnote>
+</w:endnotes>
+</file>
+
+<file path=word/footnotes.xml><?xml version="1.0" encoding="utf-8"?>
+<w:footnotes xmlns:wpc="http://schemas.microsoft.com/office/word/2010/wordprocessingCanvas" xmlns:mc="http://schemas.openxmlformats.org/markup-compatibility/2006" xmlns:o="urn:schemas-microsoft-com:office:office" xmlns:r="http://schemas.openxmlformats.org/officeDocument/2006/relationships" xmlns:m="http://schemas.openxmlformats.org/officeDocument/2006/math" xmlns:v="urn:schemas-microsoft-com:vml" xmlns:wp14="http://schemas.microsoft.com/office/word/2010/wordprocessingDrawing" xmlns:wp="http://schemas.openxmlformats.org/drawingml/2006/wordprocessingDrawing" xmlns:w10="urn:schemas-microsoft-com:office:word" xmlns:w="http://schemas.openxmlformats.org/wordprocessingml/2006/main" xmlns:w14="http://schemas.microsoft.com/office/word/2010/wordml" xmlns:w15="http://schemas.microsoft.com/office/word/2012/wordml" xmlns:wpg="http://schemas.microsoft.com/office/word/2010/wordprocessingGroup" xmlns:wpi="http://schemas.microsoft.com/office/word/2010/wordprocessingInk" xmlns:wne="http://schemas.microsoft.com/office/word/2006/wordml" xmlns:wps="http://schemas.microsoft.com/office/word/2010/wordprocessingShape" mc:Ignorable="w14 w15 wp14">
+  <w:footnote w:type="separator" w:id="-1">
+    <w:p>
+      <w:pPr>
+        <w:spacing w:after="0" w:line="240" w:lineRule="auto"/>
+      </w:pPr>
+      <w:r>
+        <w:separator/>
+      </w:r>
+    </w:p>
+  </w:footnote>
+  <w:footnote w:type="continuationSeparator" w:id="0">
+    <w:p>
+      <w:pPr>
+        <w:spacing w:after="0" w:line="240" w:lineRule="auto"/>
+      </w:pPr>
+      <w:r>
+        <w:continuationSeparator/>
+      </w:r>
+    </w:p>
+  </w:footnote>
+</w:footnotes>
+</file>
+
+<file path=word/header1.xml><?xml version="1.0" encoding="utf-8"?>
+<w:hdr xmlns:wpc="http://schemas.microsoft.com/office/word/2010/wordprocessingCanvas" xmlns:mc="http://schemas.openxmlformats.org/markup-compatibility/2006" xmlns:o="urn:schemas-microsoft-com:office:office" xmlns:r="http://schemas.openxmlformats.org/officeDocument/2006/relationships" xmlns:m="http://schemas.openxmlformats.org/officeDocument/2006/math" xmlns:v="urn:schemas-microsoft-com:vml" xmlns:wp14="http://schemas.microsoft.com/office/word/2010/wordprocessingDrawing" xmlns:wp="http://schemas.openxmlformats.org/drawingml/2006/wordprocessingDrawing" xmlns:w10="urn:schemas-microsoft-com:office:word" xmlns:w="http://schemas.openxmlformats.org/wordprocessingml/2006/main" xmlns:w14="http://schemas.microsoft.com/office/word/2010/wordml" xmlns:w15="http://schemas.microsoft.com/office/word/2012/wordml" xmlns:wpg="http://schemas.microsoft.com/office/word/2010/wordprocessingGroup" xmlns:wpi="http://schemas.microsoft.com/office/word/2010/wordprocessingInk" xmlns:wne="http://schemas.microsoft.com/office/word/2006/wordml" xmlns:wps="http://schemas.microsoft.com/office/word/2010/wordprocessingShape" mc:Ignorable="w14 w15 wp14">
+  <w:sdt>
+    <w:sdtPr>
+      <w:id w:val="1186248622"/>
+      <w:docPartObj>
+        <w:docPartGallery w:val="Page Numbers (Top of Page)"/>
+        <w:docPartUnique/>
+      </w:docPartObj>
+    </w:sdtPr>
+    <w:sdtEndPr>
+      <w:rPr>
+        <w:noProof/>
+      </w:rPr>
+    </w:sdtEndPr>
+    <w:sdtContent>
+      <w:p>
+        <w:pPr>
+          <w:pStyle w:val="Header"/>
+          <w:jc w:val="center"/>
+        </w:pPr>
+        <w:r>
+          <w:fldChar w:fldCharType="begin"/>
+        </w:r>
+        <w:r>
+          <w:instrText xml:space="preserve"> PAGE   \* MERGEFORMAT </w:instrText>
+        </w:r>
+        <w:r>
+          <w:fldChar w:fldCharType="separate"/>
+        </w:r>
+        <w:r>
+          <w:rPr>
+            <w:noProof/>
+          </w:rPr>
+          <w:t>6</w:t>
+        </w:r>
+        <w:r>
+          <w:rPr>
+            <w:noProof/>
+          </w:rPr>
+          <w:fldChar w:fldCharType="end"/>
+        </w:r>
+      </w:p>
+    </w:sdtContent>
+  </w:sdt>
+  <w:p>
+    <w:pPr>
+      <w:pStyle w:val="Header"/>
+    </w:pPr>
+  </w:p>
+</w:hdr>
+</file>
+
 <file path=word/numbering.xml><?xml version="1.0" encoding="utf-8"?>
 <w:numbering xmlns:wpc="http://schemas.microsoft.com/office/word/2010/wordprocessingCanvas" xmlns:mc="http://schemas.openxmlformats.org/markup-compatibility/2006" xmlns:o="urn:schemas-microsoft-com:office:office" xmlns:r="http://schemas.openxmlformats.org/officeDocument/2006/relationships" xmlns:m="http://schemas.openxmlformats.org/officeDocument/2006/math" xmlns:v="urn:schemas-microsoft-com:vml" xmlns:wp14="http://schemas.microsoft.com/office/word/2010/wordprocessingDrawing" xmlns:wp="http://schemas.openxmlformats.org/drawingml/2006/wordprocessingDrawing" xmlns:w10="urn:schemas-microsoft-com:office:word" xmlns:w="http://schemas.openxmlformats.org/wordprocessingml/2006/main" xmlns:w14="http://schemas.microsoft.com/office/word/2010/wordml" xmlns:w15="http://schemas.microsoft.com/office/word/2012/wordml" xmlns:wpg="http://schemas.microsoft.com/office/word/2010/wordprocessingGroup" xmlns:wpi="http://schemas.microsoft.com/office/word/2010/wordprocessingInk" xmlns:wne="http://schemas.microsoft.com/office/word/2006/wordml" xmlns:wps="http://schemas.microsoft.com/office/word/2010/wordprocessingShape" mc:Ignorable="w14 w15 wp14">
-  <w:abstractNum w:abstractNumId="0">
+  <w:abstractNum w:abstractNumId="0" w15:restartNumberingAfterBreak="0">
     <w:nsid w:val="0A0924D7"/>
     <w:multiLevelType w:val="hybridMultilevel"/>
     <w:tmpl w:val="CB8C4390"/>
@@ -4857,7 +6370,7 @@
       </w:pPr>
     </w:lvl>
   </w:abstractNum>
-  <w:abstractNum w:abstractNumId="1">
+  <w:abstractNum w:abstractNumId="1" w15:restartNumberingAfterBreak="0">
     <w:nsid w:val="5FCD0123"/>
     <w:multiLevelType w:val="hybridMultilevel"/>
     <w:tmpl w:val="ED20A372"/>
@@ -4946,7 +6459,7 @@
       </w:pPr>
     </w:lvl>
   </w:abstractNum>
-  <w:abstractNum w:abstractNumId="2">
+  <w:abstractNum w:abstractNumId="2" w15:restartNumberingAfterBreak="0">
     <w:nsid w:val="73735FF9"/>
     <w:multiLevelType w:val="hybridMultilevel"/>
     <w:tmpl w:val="68BEE1B6"/>
@@ -5059,7 +6572,7 @@
       </w:rPr>
     </w:lvl>
   </w:abstractNum>
-  <w:abstractNum w:abstractNumId="3">
+  <w:abstractNum w:abstractNumId="3" w15:restartNumberingAfterBreak="0">
     <w:nsid w:val="7D4C1FED"/>
     <w:multiLevelType w:val="hybridMultilevel"/>
     <w:tmpl w:val="A2EA9AE2"/>
@@ -5185,7 +6698,7 @@
     <w:lsdException w:name="heading 1" w:uiPriority="9" w:qFormat="1"/>
     <w:lsdException w:name="heading 2" w:semiHidden="1" w:uiPriority="9" w:unhideWhenUsed="1" w:qFormat="1"/>
     <w:lsdException w:name="heading 3" w:semiHidden="1" w:uiPriority="9" w:unhideWhenUsed="1" w:qFormat="1"/>
-    <w:lsdException w:name="heading 4" w:semiHidden="1" w:uiPriority="9" w:unhideWhenUsed="1" w:qFormat="1"/>
+    <w:lsdException w:name="heading 4" w:semiHidden="1" w:uiPriority="0" w:unhideWhenUsed="1" w:qFormat="1"/>
     <w:lsdException w:name="heading 5" w:semiHidden="1" w:uiPriority="9" w:unhideWhenUsed="1" w:qFormat="1"/>
     <w:lsdException w:name="heading 6" w:semiHidden="1" w:uiPriority="9" w:unhideWhenUsed="1" w:qFormat="1"/>
     <w:lsdException w:name="heading 7" w:semiHidden="1" w:uiPriority="9" w:unhideWhenUsed="1" w:qFormat="1"/>
@@ -5261,7 +6774,7 @@
     <w:lsdException w:name="Body Text First Indent" w:semiHidden="1" w:unhideWhenUsed="1"/>
     <w:lsdException w:name="Body Text First Indent 2" w:semiHidden="1" w:unhideWhenUsed="1"/>
     <w:lsdException w:name="Note Heading" w:semiHidden="1" w:unhideWhenUsed="1"/>
-    <w:lsdException w:name="Body Text 2" w:semiHidden="1" w:unhideWhenUsed="1"/>
+    <w:lsdException w:name="Body Text 2" w:semiHidden="1" w:uiPriority="0" w:unhideWhenUsed="1"/>
     <w:lsdException w:name="Body Text 3" w:semiHidden="1" w:unhideWhenUsed="1"/>
     <w:lsdException w:name="Body Text Indent 2" w:semiHidden="1" w:unhideWhenUsed="1"/>
     <w:lsdException w:name="Body Text Indent 3" w:semiHidden="1" w:unhideWhenUsed="1"/>
@@ -5557,6 +7070,25 @@
     <w:name w:val="Normal"/>
     <w:qFormat/>
   </w:style>
+  <w:style w:type="paragraph" w:styleId="Heading4">
+    <w:name w:val="heading 4"/>
+    <w:basedOn w:val="Normal"/>
+    <w:next w:val="Normal"/>
+    <w:link w:val="Heading4Char"/>
+    <w:qFormat/>
+    <w:rsid w:val="005C5948"/>
+    <w:pPr>
+      <w:keepNext/>
+      <w:spacing w:before="240" w:after="60" w:line="240" w:lineRule="auto"/>
+      <w:outlineLvl w:val="3"/>
+    </w:pPr>
+    <w:rPr>
+      <w:rFonts w:eastAsia="Times New Roman"/>
+      <w:b/>
+      <w:bCs/>
+      <w:szCs w:val="28"/>
+    </w:rPr>
+  </w:style>
   <w:style w:type="character" w:default="1" w:styleId="DefaultParagraphFont">
     <w:name w:val="Default Paragraph Font"/>
     <w:uiPriority w:val="1"/>
@@ -5604,7 +7136,6 @@
       <w:spacing w:after="0" w:line="240" w:lineRule="auto"/>
     </w:pPr>
     <w:tblPr>
-      <w:tblInd w:w="0" w:type="dxa"/>
       <w:tblBorders>
         <w:top w:val="single" w:sz="4" w:space="0" w:color="auto"/>
         <w:left w:val="single" w:sz="4" w:space="0" w:color="auto"/>
@@ -5613,13 +7144,87 @@
         <w:insideH w:val="single" w:sz="4" w:space="0" w:color="auto"/>
         <w:insideV w:val="single" w:sz="4" w:space="0" w:color="auto"/>
       </w:tblBorders>
-      <w:tblCellMar>
-        <w:top w:w="0" w:type="dxa"/>
-        <w:left w:w="108" w:type="dxa"/>
-        <w:bottom w:w="0" w:type="dxa"/>
-        <w:right w:w="108" w:type="dxa"/>
-      </w:tblCellMar>
     </w:tblPr>
+  </w:style>
+  <w:style w:type="paragraph" w:styleId="Header">
+    <w:name w:val="header"/>
+    <w:basedOn w:val="Normal"/>
+    <w:link w:val="HeaderChar"/>
+    <w:uiPriority w:val="99"/>
+    <w:unhideWhenUsed/>
+    <w:rsid w:val="00B37AA8"/>
+    <w:pPr>
+      <w:tabs>
+        <w:tab w:val="center" w:pos="4680"/>
+        <w:tab w:val="right" w:pos="9360"/>
+      </w:tabs>
+      <w:spacing w:after="0" w:line="240" w:lineRule="auto"/>
+    </w:pPr>
+  </w:style>
+  <w:style w:type="character" w:customStyle="1" w:styleId="HeaderChar">
+    <w:name w:val="Header Char"/>
+    <w:basedOn w:val="DefaultParagraphFont"/>
+    <w:link w:val="Header"/>
+    <w:uiPriority w:val="99"/>
+    <w:rsid w:val="00B37AA8"/>
+  </w:style>
+  <w:style w:type="paragraph" w:styleId="Footer">
+    <w:name w:val="footer"/>
+    <w:basedOn w:val="Normal"/>
+    <w:link w:val="FooterChar"/>
+    <w:uiPriority w:val="99"/>
+    <w:unhideWhenUsed/>
+    <w:rsid w:val="00B37AA8"/>
+    <w:pPr>
+      <w:tabs>
+        <w:tab w:val="center" w:pos="4680"/>
+        <w:tab w:val="right" w:pos="9360"/>
+      </w:tabs>
+      <w:spacing w:after="0" w:line="240" w:lineRule="auto"/>
+    </w:pPr>
+  </w:style>
+  <w:style w:type="character" w:customStyle="1" w:styleId="FooterChar">
+    <w:name w:val="Footer Char"/>
+    <w:basedOn w:val="DefaultParagraphFont"/>
+    <w:link w:val="Footer"/>
+    <w:uiPriority w:val="99"/>
+    <w:rsid w:val="00B37AA8"/>
+  </w:style>
+  <w:style w:type="character" w:customStyle="1" w:styleId="Heading4Char">
+    <w:name w:val="Heading 4 Char"/>
+    <w:basedOn w:val="DefaultParagraphFont"/>
+    <w:link w:val="Heading4"/>
+    <w:rsid w:val="005C5948"/>
+    <w:rPr>
+      <w:rFonts w:eastAsia="Times New Roman"/>
+      <w:b/>
+      <w:bCs/>
+      <w:szCs w:val="28"/>
+    </w:rPr>
+  </w:style>
+  <w:style w:type="paragraph" w:styleId="BodyText2">
+    <w:name w:val="Body Text 2"/>
+    <w:basedOn w:val="Normal"/>
+    <w:link w:val="BodyText2Char"/>
+    <w:rsid w:val="005C5948"/>
+    <w:pPr>
+      <w:spacing w:before="120" w:after="0" w:line="312" w:lineRule="auto"/>
+      <w:jc w:val="both"/>
+    </w:pPr>
+    <w:rPr>
+      <w:rFonts w:ascii=".VnTimeH" w:eastAsia="Times New Roman" w:hAnsi=".VnTimeH"/>
+      <w:szCs w:val="20"/>
+    </w:rPr>
+  </w:style>
+  <w:style w:type="character" w:customStyle="1" w:styleId="BodyText2Char">
+    <w:name w:val="Body Text 2 Char"/>
+    <w:basedOn w:val="DefaultParagraphFont"/>
+    <w:link w:val="BodyText2"/>
+    <w:rsid w:val="005C5948"/>
+    <w:rPr>
+      <w:rFonts w:ascii=".VnTimeH" w:eastAsia="Times New Roman" w:hAnsi=".VnTimeH"/>
+      <w:szCs w:val="20"/>
+    </w:rPr>
   </w:style>
 </w:styles>
 </file>
@@ -5883,4 +7488,16 @@
     </a:ext>
   </a:extLst>
 </a:theme>
+</file>
+
+<file path=customXml/item1.xml><?xml version="1.0" encoding="utf-8"?>
+<b:Sources xmlns:b="http://schemas.openxmlformats.org/officeDocument/2006/bibliography" xmlns="http://schemas.openxmlformats.org/officeDocument/2006/bibliography" SelectedStyle="\APASixthEditionOfficeOnline.xsl" StyleName="APA" Version="6"/>
+</file>
+
+<file path=customXml/itemProps1.xml><?xml version="1.0" encoding="utf-8"?>
+<ds:datastoreItem xmlns:ds="http://schemas.openxmlformats.org/officeDocument/2006/customXml" ds:itemID="{83DA560F-79E4-40B5-9F61-1979285456D0}">
+  <ds:schemaRefs>
+    <ds:schemaRef ds:uri="http://schemas.openxmlformats.org/officeDocument/2006/bibliography"/>
+  </ds:schemaRefs>
+</ds:datastoreItem>
 </file>
</xml_diff>